<commit_message>
preview QUyết định kết quả chào giá bán trực tiếp
</commit_message>
<xml_diff>
--- a/src/main/resources/reports/bantructiep/Thông tin chào giá bán trực tiếp.docx
+++ b/src/main/resources/reports/bantructiep/Thông tin chào giá bán trực tiếp.docx
@@ -24,7 +24,7 @@
           <w:sz w:val="32"/>
           <w:szCs w:val="32"/>
         </w:rPr>
-        <w:t>THÔNG TIN PHÊ DUYỆT KẾT</w:t>
+        <w:t>THÔNG TIN CHÀO GIÁ</w:t>
       </w:r>
       <w:r>
         <w:rPr>
@@ -35,51 +35,7 @@
           <w:sz w:val="32"/>
           <w:szCs w:val="32"/>
         </w:rPr>
-        <w:t xml:space="preserve"> QUẢ </w:t>
-      </w:r>
-      <w:r>
-        <w:rPr>
-          <w:rFonts w:eastAsia="Times New Roman"/>
-          <w:b/>
-          <w:bCs/>
-          <w:color w:val="000000"/>
-          <w:sz w:val="32"/>
-          <w:szCs w:val="32"/>
-        </w:rPr>
-        <w:t>CHÀO GIÁ</w:t>
-      </w:r>
-      <w:r>
-        <w:rPr>
-          <w:rFonts w:eastAsia="Times New Roman"/>
-          <w:b/>
-          <w:bCs/>
-          <w:color w:val="000000"/>
-          <w:sz w:val="32"/>
-          <w:szCs w:val="32"/>
-        </w:rPr>
-        <w:t xml:space="preserve"> </w:t>
-      </w:r>
-      <w:r>
-        <w:rPr>
-          <w:rFonts w:eastAsia="Times New Roman"/>
-          <w:b/>
-          <w:bCs/>
-          <w:color w:val="000000"/>
-          <w:sz w:val="32"/>
-          <w:szCs w:val="32"/>
-        </w:rPr>
-        <w:t>BÁN</w:t>
-      </w:r>
-      <w:r>
-        <w:rPr>
-          <w:rFonts w:eastAsia="Times New Roman"/>
-          <w:b/>
-          <w:bCs/>
-          <w:color w:val="000000"/>
-          <w:sz w:val="32"/>
-          <w:szCs w:val="32"/>
-        </w:rPr>
-        <w:t xml:space="preserve"> TRỰC TIẾP</w:t>
+        <w:t xml:space="preserve"> BÁN TRỰC TIẾP</w:t>
       </w:r>
       <w:r>
         <w:rPr>
@@ -148,20 +104,6 @@
         </w:rPr>
         <w:fldChar w:fldCharType="end"/>
       </w:r>
-    </w:p>
-    <w:p>
-      <w:pPr>
-        <w:spacing w:before="0" w:after="0" w:line="240" w:lineRule="auto"/>
-        <w:jc w:val="center"/>
-        <w:rPr>
-          <w:rFonts w:eastAsia="Times New Roman"/>
-          <w:b/>
-          <w:bCs/>
-          <w:color w:val="000000"/>
-          <w:sz w:val="32"/>
-          <w:szCs w:val="32"/>
-        </w:rPr>
-      </w:pPr>
       <w:r>
         <w:rPr>
           <w:rFonts w:eastAsia="Times New Roman"/>
@@ -171,7 +113,7 @@
           <w:sz w:val="32"/>
           <w:szCs w:val="32"/>
         </w:rPr>
-        <w:t xml:space="preserve">DTQG NĂM </w:t>
+        <w:t xml:space="preserve"> DTQG NĂM </w:t>
       </w:r>
       <w:r>
         <w:rPr>
@@ -330,7 +272,7 @@
           <w:sz w:val="28"/>
           <w:szCs w:val="28"/>
         </w:rPr>
-        <w:instrText xml:space="preserve"> MERGEFIELD  "#evaluate($tongSl) #set($tongSl=0) #evaluate($tongTien) #set($tongTien=0) #evaluate($tien) #set($tien=0)"  \* MERGEFORMAT </w:instrText>
+        <w:instrText xml:space="preserve"> MERGEFIELD  "#evaluate($tongSl) #set($tongSl=0)"  \* MERGEFORMAT </w:instrText>
       </w:r>
       <w:r>
         <w:rPr>
@@ -353,7 +295,7 @@
           <w:sz w:val="28"/>
           <w:szCs w:val="28"/>
         </w:rPr>
-        <w:t>«#evaluate($tongSl) #set($tongSl=0) #eval»</w:t>
+        <w:t>«#evaluate($tongSl) #set($tongSl=0)»</w:t>
       </w:r>
       <w:r>
         <w:rPr>
@@ -366,8 +308,6 @@
         </w:rPr>
         <w:fldChar w:fldCharType="end"/>
       </w:r>
-      <w:bookmarkStart w:id="0" w:name="_GoBack"/>
-      <w:bookmarkEnd w:id="0"/>
     </w:p>
     <w:p>
       <w:pPr>
@@ -377,7 +317,7 @@
           <w:rFonts w:eastAsia="Times New Roman"/>
           <w:b/>
           <w:bCs/>
-          <w:color w:val="FFFFFF" w:themeColor="background1"/>
+          <w:color w:val="000000"/>
           <w:sz w:val="28"/>
           <w:szCs w:val="28"/>
         </w:rPr>
@@ -386,35 +326,26 @@
     <w:tbl>
       <w:tblPr>
         <w:tblStyle w:val="TableGrid"/>
-        <w:tblW w:w="5293" w:type="pct"/>
-        <w:jc w:val="center"/>
+        <w:tblW w:w="5786" w:type="pct"/>
+        <w:tblInd w:w="-905" w:type="dxa"/>
         <w:tblLayout w:type="fixed"/>
-        <w:tblCellMar>
-          <w:left w:w="115" w:type="dxa"/>
-          <w:right w:w="115" w:type="dxa"/>
-        </w:tblCellMar>
         <w:tblLook w:val="04A0" w:firstRow="1" w:lastRow="0" w:firstColumn="1" w:lastColumn="0" w:noHBand="0" w:noVBand="1"/>
       </w:tblPr>
       <w:tblGrid>
-        <w:gridCol w:w="807"/>
-        <w:gridCol w:w="2347"/>
-        <w:gridCol w:w="1349"/>
-        <w:gridCol w:w="1529"/>
-        <w:gridCol w:w="1709"/>
-        <w:gridCol w:w="1892"/>
-        <w:gridCol w:w="1621"/>
-        <w:gridCol w:w="1801"/>
-        <w:gridCol w:w="1706"/>
+        <w:gridCol w:w="809"/>
+        <w:gridCol w:w="2160"/>
+        <w:gridCol w:w="2251"/>
+        <w:gridCol w:w="1439"/>
+        <w:gridCol w:w="1980"/>
+        <w:gridCol w:w="2214"/>
       </w:tblGrid>
       <w:tr>
         <w:trPr>
-          <w:trHeight w:val="503"/>
-          <w:jc w:val="center"/>
+          <w:trHeight w:val="1181"/>
         </w:trPr>
         <w:tc>
           <w:tcPr>
-            <w:tcW w:w="273" w:type="pct"/>
-            <w:vMerge w:val="restart"/>
+            <w:tcW w:w="373" w:type="pct"/>
             <w:vAlign w:val="center"/>
             <w:hideMark/>
           </w:tcPr>
@@ -444,8 +375,7 @@
         </w:tc>
         <w:tc>
           <w:tcPr>
-            <w:tcW w:w="795" w:type="pct"/>
-            <w:vMerge w:val="restart"/>
+            <w:tcW w:w="995" w:type="pct"/>
             <w:vAlign w:val="center"/>
             <w:hideMark/>
           </w:tcPr>
@@ -475,8 +405,115 @@
         </w:tc>
         <w:tc>
           <w:tcPr>
-            <w:tcW w:w="1554" w:type="pct"/>
-            <w:gridSpan w:val="3"/>
+            <w:tcW w:w="1037" w:type="pct"/>
+            <w:vAlign w:val="center"/>
+            <w:hideMark/>
+          </w:tcPr>
+          <w:p>
+            <w:pPr>
+              <w:tabs>
+                <w:tab w:val="left" w:pos="1035"/>
+              </w:tabs>
+              <w:spacing w:before="0" w:after="0" w:line="276" w:lineRule="auto"/>
+              <w:rPr>
+                <w:b/>
+                <w:bCs/>
+                <w:sz w:val="28"/>
+                <w:szCs w:val="28"/>
+              </w:rPr>
+            </w:pPr>
+            <w:r>
+              <w:rPr>
+                <w:b/>
+                <w:bCs/>
+                <w:sz w:val="28"/>
+                <w:szCs w:val="28"/>
+              </w:rPr>
+              <w:t>Tên cá nhân/Tổ chức chào giá</w:t>
+            </w:r>
+          </w:p>
+        </w:tc>
+        <w:tc>
+          <w:tcPr>
+            <w:tcW w:w="663" w:type="pct"/>
+            <w:vAlign w:val="center"/>
+          </w:tcPr>
+          <w:p>
+            <w:pPr>
+              <w:tabs>
+                <w:tab w:val="left" w:pos="1035"/>
+              </w:tabs>
+              <w:spacing w:before="0" w:after="0" w:line="276" w:lineRule="auto"/>
+              <w:jc w:val="center"/>
+              <w:rPr>
+                <w:b/>
+                <w:bCs/>
+                <w:sz w:val="28"/>
+                <w:szCs w:val="28"/>
+              </w:rPr>
+            </w:pPr>
+            <w:r>
+              <w:rPr>
+                <w:b/>
+                <w:bCs/>
+                <w:sz w:val="28"/>
+                <w:szCs w:val="28"/>
+              </w:rPr>
+              <w:t>Số lượng</w:t>
+            </w:r>
+          </w:p>
+        </w:tc>
+        <w:tc>
+          <w:tcPr>
+            <w:tcW w:w="912" w:type="pct"/>
+            <w:vAlign w:val="center"/>
+          </w:tcPr>
+          <w:p>
+            <w:pPr>
+              <w:tabs>
+                <w:tab w:val="left" w:pos="1035"/>
+              </w:tabs>
+              <w:spacing w:before="0" w:after="0" w:line="276" w:lineRule="auto"/>
+              <w:jc w:val="center"/>
+              <w:rPr>
+                <w:b/>
+                <w:bCs/>
+                <w:sz w:val="28"/>
+                <w:szCs w:val="28"/>
+              </w:rPr>
+            </w:pPr>
+            <w:r>
+              <w:rPr>
+                <w:b/>
+                <w:bCs/>
+                <w:sz w:val="28"/>
+                <w:szCs w:val="28"/>
+              </w:rPr>
+              <w:t>Đơn giá</w:t>
+            </w:r>
+            <w:r>
+              <w:rPr>
+                <w:b/>
+                <w:bCs/>
+                <w:sz w:val="28"/>
+                <w:szCs w:val="28"/>
+              </w:rPr>
+              <w:t xml:space="preserve"> không có VAT</w:t>
+            </w:r>
+            <w:r>
+              <w:rPr>
+                <w:b/>
+                <w:bCs/>
+                <w:sz w:val="28"/>
+                <w:szCs w:val="28"/>
+              </w:rPr>
+              <w:t xml:space="preserve"> (đ)</w:t>
+            </w:r>
+          </w:p>
+        </w:tc>
+        <w:tc>
+          <w:tcPr>
+            <w:tcW w:w="1020" w:type="pct"/>
             <w:vAlign w:val="center"/>
             <w:hideMark/>
           </w:tcPr>
@@ -501,14 +538,38 @@
                 <w:sz w:val="28"/>
                 <w:szCs w:val="28"/>
               </w:rPr>
-              <w:t>Kế hoạch mua trực tiếp</w:t>
+              <w:t>T</w:t>
+            </w:r>
+            <w:r>
+              <w:rPr>
+                <w:b/>
+                <w:bCs/>
+                <w:sz w:val="28"/>
+                <w:szCs w:val="28"/>
+              </w:rPr>
+              <w:t>hành tiền</w:t>
+            </w:r>
+            <w:r>
+              <w:rPr>
+                <w:b/>
+                <w:bCs/>
+                <w:sz w:val="28"/>
+                <w:szCs w:val="28"/>
+              </w:rPr>
+              <w:t xml:space="preserve"> (đ)</w:t>
             </w:r>
           </w:p>
         </w:tc>
+        <w:bookmarkStart w:id="0" w:name="_GoBack"/>
+        <w:bookmarkEnd w:id="0"/>
+      </w:tr>
+      <w:tr>
+        <w:trPr>
+          <w:trHeight w:val="331"/>
+        </w:trPr>
         <w:tc>
           <w:tcPr>
-            <w:tcW w:w="2378" w:type="pct"/>
-            <w:gridSpan w:val="4"/>
+            <w:tcW w:w="373" w:type="pct"/>
             <w:vAlign w:val="center"/>
           </w:tcPr>
           <w:p>
@@ -519,33 +580,239 @@
               <w:spacing w:before="0" w:after="0" w:line="276" w:lineRule="auto"/>
               <w:jc w:val="center"/>
               <w:rPr>
-                <w:b/>
-                <w:bCs/>
                 <w:sz w:val="28"/>
                 <w:szCs w:val="28"/>
               </w:rPr>
             </w:pPr>
             <w:r>
               <w:rPr>
-                <w:b/>
-                <w:bCs/>
-                <w:sz w:val="28"/>
-                <w:szCs w:val="28"/>
-              </w:rPr>
-              <w:t>Kết quả chào giá</w:t>
-            </w:r>
+                <w:sz w:val="28"/>
+                <w:szCs w:val="28"/>
+              </w:rPr>
+              <w:t>1</w:t>
+            </w:r>
+          </w:p>
+        </w:tc>
+        <w:tc>
+          <w:tcPr>
+            <w:tcW w:w="995" w:type="pct"/>
+            <w:vAlign w:val="center"/>
+          </w:tcPr>
+          <w:p>
+            <w:pPr>
+              <w:tabs>
+                <w:tab w:val="left" w:pos="1035"/>
+              </w:tabs>
+              <w:spacing w:before="0" w:after="0" w:line="276" w:lineRule="auto"/>
+              <w:rPr>
+                <w:sz w:val="28"/>
+                <w:szCs w:val="28"/>
+              </w:rPr>
+            </w:pPr>
+            <w:r>
+              <w:rPr>
+                <w:sz w:val="28"/>
+                <w:szCs w:val="28"/>
+              </w:rPr>
+              <w:fldChar w:fldCharType="begin"/>
+            </w:r>
+            <w:r>
+              <w:rPr>
+                <w:sz w:val="28"/>
+                <w:szCs w:val="28"/>
+              </w:rPr>
+              <w:instrText xml:space="preserve"> MERGEFIELD  "@before-row#foreach($d in $data.children)$d.tenDvi"  \* MERGEFORMAT </w:instrText>
+            </w:r>
+            <w:r>
+              <w:rPr>
+                <w:sz w:val="28"/>
+                <w:szCs w:val="28"/>
+              </w:rPr>
+              <w:fldChar w:fldCharType="separate"/>
+            </w:r>
+            <w:r>
+              <w:rPr>
+                <w:noProof/>
+                <w:sz w:val="28"/>
+                <w:szCs w:val="28"/>
+              </w:rPr>
+              <w:t>«@before-row#foreach($d in $data.children»</w:t>
+            </w:r>
+            <w:r>
+              <w:rPr>
+                <w:sz w:val="28"/>
+                <w:szCs w:val="28"/>
+              </w:rPr>
+              <w:fldChar w:fldCharType="end"/>
+            </w:r>
+          </w:p>
+          <w:p>
+            <w:pPr>
+              <w:tabs>
+                <w:tab w:val="left" w:pos="1035"/>
+              </w:tabs>
+              <w:spacing w:before="0" w:after="0" w:line="276" w:lineRule="auto"/>
+              <w:rPr>
+                <w:sz w:val="28"/>
+                <w:szCs w:val="28"/>
+              </w:rPr>
+            </w:pPr>
+            <w:r>
+              <w:rPr>
+                <w:sz w:val="28"/>
+                <w:szCs w:val="28"/>
+              </w:rPr>
+              <w:fldChar w:fldCharType="begin"/>
+            </w:r>
+            <w:r>
+              <w:rPr>
+                <w:sz w:val="28"/>
+                <w:szCs w:val="28"/>
+              </w:rPr>
+              <w:instrText xml:space="preserve"> MERGEFIELD  $d.tenDvi  \* MERGEFORMAT </w:instrText>
+            </w:r>
+            <w:r>
+              <w:rPr>
+                <w:sz w:val="28"/>
+                <w:szCs w:val="28"/>
+              </w:rPr>
+              <w:fldChar w:fldCharType="separate"/>
+            </w:r>
+            <w:r>
+              <w:rPr>
+                <w:noProof/>
+                <w:sz w:val="28"/>
+                <w:szCs w:val="28"/>
+              </w:rPr>
+              <w:t>«$d.tenDvi»</w:t>
+            </w:r>
+            <w:r>
+              <w:rPr>
+                <w:sz w:val="28"/>
+                <w:szCs w:val="28"/>
+              </w:rPr>
+              <w:fldChar w:fldCharType="end"/>
+            </w:r>
+          </w:p>
+        </w:tc>
+        <w:tc>
+          <w:tcPr>
+            <w:tcW w:w="1037" w:type="pct"/>
+            <w:vAlign w:val="center"/>
+          </w:tcPr>
+          <w:p>
+            <w:pPr>
+              <w:tabs>
+                <w:tab w:val="left" w:pos="1035"/>
+              </w:tabs>
+              <w:spacing w:before="0" w:after="0" w:line="276" w:lineRule="auto"/>
+              <w:rPr>
+                <w:sz w:val="28"/>
+                <w:szCs w:val="28"/>
+              </w:rPr>
+            </w:pPr>
+          </w:p>
+        </w:tc>
+        <w:tc>
+          <w:tcPr>
+            <w:tcW w:w="663" w:type="pct"/>
+            <w:vAlign w:val="center"/>
+          </w:tcPr>
+          <w:p>
+            <w:pPr>
+              <w:tabs>
+                <w:tab w:val="left" w:pos="1035"/>
+              </w:tabs>
+              <w:spacing w:before="0" w:after="0" w:line="276" w:lineRule="auto"/>
+              <w:jc w:val="right"/>
+              <w:rPr>
+                <w:sz w:val="28"/>
+                <w:szCs w:val="28"/>
+              </w:rPr>
+            </w:pPr>
+          </w:p>
+        </w:tc>
+        <w:tc>
+          <w:tcPr>
+            <w:tcW w:w="912" w:type="pct"/>
+            <w:vAlign w:val="center"/>
+          </w:tcPr>
+          <w:p>
+            <w:pPr>
+              <w:tabs>
+                <w:tab w:val="left" w:pos="1035"/>
+              </w:tabs>
+              <w:spacing w:before="0" w:after="0" w:line="276" w:lineRule="auto"/>
+              <w:rPr>
+                <w:sz w:val="28"/>
+                <w:szCs w:val="28"/>
+              </w:rPr>
+            </w:pPr>
+          </w:p>
+        </w:tc>
+        <w:tc>
+          <w:tcPr>
+            <w:tcW w:w="1020" w:type="pct"/>
+            <w:vAlign w:val="center"/>
+          </w:tcPr>
+          <w:p>
+            <w:pPr>
+              <w:tabs>
+                <w:tab w:val="left" w:pos="1035"/>
+              </w:tabs>
+              <w:spacing w:before="0" w:after="0" w:line="276" w:lineRule="auto"/>
+              <w:rPr>
+                <w:sz w:val="28"/>
+                <w:szCs w:val="28"/>
+              </w:rPr>
+            </w:pPr>
           </w:p>
         </w:tc>
       </w:tr>
       <w:tr>
         <w:trPr>
-          <w:trHeight w:val="370"/>
-          <w:jc w:val="center"/>
+          <w:trHeight w:val="331"/>
         </w:trPr>
         <w:tc>
           <w:tcPr>
-            <w:tcW w:w="273" w:type="pct"/>
-            <w:vMerge/>
+            <w:tcW w:w="373" w:type="pct"/>
+            <w:vAlign w:val="center"/>
+          </w:tcPr>
+          <w:p>
+            <w:pPr>
+              <w:tabs>
+                <w:tab w:val="left" w:pos="1035"/>
+              </w:tabs>
+              <w:spacing w:before="0" w:after="0" w:line="276" w:lineRule="auto"/>
+              <w:jc w:val="center"/>
+              <w:rPr>
+                <w:sz w:val="28"/>
+                <w:szCs w:val="28"/>
+              </w:rPr>
+            </w:pPr>
+          </w:p>
+        </w:tc>
+        <w:tc>
+          <w:tcPr>
+            <w:tcW w:w="995" w:type="pct"/>
+            <w:vAlign w:val="center"/>
+          </w:tcPr>
+          <w:p>
+            <w:pPr>
+              <w:tabs>
+                <w:tab w:val="left" w:pos="1035"/>
+              </w:tabs>
+              <w:spacing w:before="0" w:after="0" w:line="276" w:lineRule="auto"/>
+              <w:rPr>
+                <w:sz w:val="28"/>
+                <w:szCs w:val="28"/>
+              </w:rPr>
+            </w:pPr>
+          </w:p>
+        </w:tc>
+        <w:tc>
+          <w:tcPr>
+            <w:tcW w:w="1037" w:type="pct"/>
             <w:vAlign w:val="center"/>
             <w:hideMark/>
           </w:tcPr>
@@ -556,21 +823,47 @@
               </w:tabs>
               <w:spacing w:before="0" w:after="0" w:line="276" w:lineRule="auto"/>
               <w:rPr>
-                <w:b/>
-                <w:bCs/>
                 <w:sz w:val="28"/>
                 <w:szCs w:val="28"/>
               </w:rPr>
             </w:pPr>
+            <w:r>
+              <w:rPr>
+                <w:sz w:val="28"/>
+                <w:szCs w:val="28"/>
+              </w:rPr>
+              <w:fldChar w:fldCharType="begin"/>
+            </w:r>
+            <w:r>
+              <w:rPr>
+                <w:sz w:val="28"/>
+                <w:szCs w:val="28"/>
+              </w:rPr>
+              <w:instrText xml:space="preserve"> MERGEFIELD  "@before-row#foreach($d1 in $d.children)"  \* MERGEFORMAT </w:instrText>
+            </w:r>
+            <w:r>
+              <w:rPr>
+                <w:sz w:val="28"/>
+                <w:szCs w:val="28"/>
+              </w:rPr>
+              <w:fldChar w:fldCharType="separate"/>
+            </w:r>
+            <w:r>
+              <w:rPr>
+                <w:noProof/>
+                <w:sz w:val="28"/>
+                <w:szCs w:val="28"/>
+              </w:rPr>
+              <w:t>«@before-row#foreach($d1 in $d.children)»</w:t>
+            </w:r>
+            <w:r>
+              <w:rPr>
+                <w:sz w:val="28"/>
+                <w:szCs w:val="28"/>
+              </w:rPr>
+              <w:fldChar w:fldCharType="end"/>
+            </w:r>
           </w:p>
-        </w:tc>
-        <w:tc>
-          <w:tcPr>
-            <w:tcW w:w="795" w:type="pct"/>
-            <w:vMerge/>
-            <w:vAlign w:val="center"/>
-            <w:hideMark/>
-          </w:tcPr>
           <w:p>
             <w:pPr>
               <w:tabs>
@@ -578,66 +871,243 @@
               </w:tabs>
               <w:spacing w:before="0" w:after="0" w:line="276" w:lineRule="auto"/>
               <w:rPr>
-                <w:b/>
-                <w:bCs/>
                 <w:sz w:val="28"/>
                 <w:szCs w:val="28"/>
               </w:rPr>
             </w:pPr>
+            <w:r>
+              <w:rPr>
+                <w:sz w:val="28"/>
+                <w:szCs w:val="28"/>
+              </w:rPr>
+              <w:fldChar w:fldCharType="begin"/>
+            </w:r>
+            <w:r>
+              <w:rPr>
+                <w:sz w:val="28"/>
+                <w:szCs w:val="28"/>
+              </w:rPr>
+              <w:instrText xml:space="preserve"> MERGEFIELD  "@before-row#foreach($d2 in $d1.children)"  \* MERGEFORMAT </w:instrText>
+            </w:r>
+            <w:r>
+              <w:rPr>
+                <w:sz w:val="28"/>
+                <w:szCs w:val="28"/>
+              </w:rPr>
+              <w:fldChar w:fldCharType="separate"/>
+            </w:r>
+            <w:r>
+              <w:rPr>
+                <w:noProof/>
+                <w:sz w:val="28"/>
+                <w:szCs w:val="28"/>
+              </w:rPr>
+              <w:t>«@before-row#foreach($d2 in $d1.children)»</w:t>
+            </w:r>
+            <w:r>
+              <w:rPr>
+                <w:sz w:val="28"/>
+                <w:szCs w:val="28"/>
+              </w:rPr>
+              <w:fldChar w:fldCharType="end"/>
+            </w:r>
           </w:p>
-        </w:tc>
-        <w:tc>
-          <w:tcPr>
-            <w:tcW w:w="457" w:type="pct"/>
-            <w:vAlign w:val="center"/>
-            <w:hideMark/>
-          </w:tcPr>
           <w:p>
             <w:pPr>
               <w:tabs>
                 <w:tab w:val="left" w:pos="1035"/>
               </w:tabs>
               <w:spacing w:before="0" w:after="0" w:line="276" w:lineRule="auto"/>
-              <w:jc w:val="center"/>
-              <w:rPr>
-                <w:b/>
-                <w:bCs/>
+              <w:rPr>
                 <w:sz w:val="28"/>
                 <w:szCs w:val="28"/>
               </w:rPr>
             </w:pPr>
             <w:r>
               <w:rPr>
-                <w:b/>
-                <w:bCs/>
-                <w:sz w:val="28"/>
-                <w:szCs w:val="28"/>
-              </w:rPr>
-              <w:t>Số lượ</w:t>
-            </w:r>
-            <w:r>
-              <w:rPr>
-                <w:b/>
-                <w:bCs/>
-                <w:sz w:val="28"/>
-                <w:szCs w:val="28"/>
-              </w:rPr>
-              <w:t>ng (Kg</w:t>
-            </w:r>
-            <w:r>
-              <w:rPr>
-                <w:b/>
-                <w:bCs/>
-                <w:sz w:val="28"/>
-                <w:szCs w:val="28"/>
-              </w:rPr>
-              <w:t>)</w:t>
+                <w:sz w:val="28"/>
+                <w:szCs w:val="28"/>
+              </w:rPr>
+              <w:fldChar w:fldCharType="begin"/>
+            </w:r>
+            <w:r>
+              <w:rPr>
+                <w:sz w:val="28"/>
+                <w:szCs w:val="28"/>
+              </w:rPr>
+              <w:instrText xml:space="preserve"> MERGEFIELD  $d2.tochucCanhan  \* MERGEFORMAT </w:instrText>
+            </w:r>
+            <w:r>
+              <w:rPr>
+                <w:sz w:val="28"/>
+                <w:szCs w:val="28"/>
+              </w:rPr>
+              <w:fldChar w:fldCharType="separate"/>
+            </w:r>
+            <w:r>
+              <w:rPr>
+                <w:noProof/>
+                <w:sz w:val="28"/>
+                <w:szCs w:val="28"/>
+              </w:rPr>
+              <w:t>«$d2.tochucCanhan»</w:t>
+            </w:r>
+            <w:r>
+              <w:rPr>
+                <w:sz w:val="28"/>
+                <w:szCs w:val="28"/>
+              </w:rPr>
+              <w:fldChar w:fldCharType="end"/>
+            </w:r>
+          </w:p>
+          <w:p>
+            <w:pPr>
+              <w:tabs>
+                <w:tab w:val="left" w:pos="1035"/>
+              </w:tabs>
+              <w:spacing w:before="0" w:after="0" w:line="276" w:lineRule="auto"/>
+              <w:rPr>
+                <w:sz w:val="28"/>
+                <w:szCs w:val="28"/>
+              </w:rPr>
+            </w:pPr>
+            <w:r>
+              <w:rPr>
+                <w:sz w:val="28"/>
+                <w:szCs w:val="28"/>
+              </w:rPr>
+              <w:fldChar w:fldCharType="begin"/>
+            </w:r>
+            <w:r>
+              <w:rPr>
+                <w:sz w:val="28"/>
+                <w:szCs w:val="28"/>
+              </w:rPr>
+              <w:instrText xml:space="preserve"> MERGEFIELD  @after-row#end  \* MERGEFORMAT </w:instrText>
+            </w:r>
+            <w:r>
+              <w:rPr>
+                <w:sz w:val="28"/>
+                <w:szCs w:val="28"/>
+              </w:rPr>
+              <w:fldChar w:fldCharType="separate"/>
+            </w:r>
+            <w:r>
+              <w:rPr>
+                <w:noProof/>
+                <w:sz w:val="28"/>
+                <w:szCs w:val="28"/>
+              </w:rPr>
+              <w:t>«@after-row#end»</w:t>
+            </w:r>
+            <w:r>
+              <w:rPr>
+                <w:sz w:val="28"/>
+                <w:szCs w:val="28"/>
+              </w:rPr>
+              <w:fldChar w:fldCharType="end"/>
+            </w:r>
+          </w:p>
+          <w:p>
+            <w:pPr>
+              <w:tabs>
+                <w:tab w:val="left" w:pos="1035"/>
+              </w:tabs>
+              <w:spacing w:before="0" w:after="0" w:line="276" w:lineRule="auto"/>
+              <w:rPr>
+                <w:sz w:val="28"/>
+                <w:szCs w:val="28"/>
+              </w:rPr>
+            </w:pPr>
+            <w:r>
+              <w:rPr>
+                <w:sz w:val="28"/>
+                <w:szCs w:val="28"/>
+              </w:rPr>
+              <w:fldChar w:fldCharType="begin"/>
+            </w:r>
+            <w:r>
+              <w:rPr>
+                <w:sz w:val="28"/>
+                <w:szCs w:val="28"/>
+              </w:rPr>
+              <w:instrText xml:space="preserve"> MERGEFIELD  @after-row#end  \* MERGEFORMAT </w:instrText>
+            </w:r>
+            <w:r>
+              <w:rPr>
+                <w:sz w:val="28"/>
+                <w:szCs w:val="28"/>
+              </w:rPr>
+              <w:fldChar w:fldCharType="separate"/>
+            </w:r>
+            <w:r>
+              <w:rPr>
+                <w:noProof/>
+                <w:sz w:val="28"/>
+                <w:szCs w:val="28"/>
+              </w:rPr>
+              <w:t>«@after-row#end»</w:t>
+            </w:r>
+            <w:r>
+              <w:rPr>
+                <w:sz w:val="28"/>
+                <w:szCs w:val="28"/>
+              </w:rPr>
+              <w:fldChar w:fldCharType="end"/>
+            </w:r>
+          </w:p>
+          <w:p>
+            <w:pPr>
+              <w:tabs>
+                <w:tab w:val="left" w:pos="1035"/>
+              </w:tabs>
+              <w:spacing w:before="0" w:after="0" w:line="276" w:lineRule="auto"/>
+              <w:rPr>
+                <w:sz w:val="28"/>
+                <w:szCs w:val="28"/>
+              </w:rPr>
+            </w:pPr>
+            <w:r>
+              <w:rPr>
+                <w:sz w:val="28"/>
+                <w:szCs w:val="28"/>
+              </w:rPr>
+              <w:fldChar w:fldCharType="begin"/>
+            </w:r>
+            <w:r>
+              <w:rPr>
+                <w:sz w:val="28"/>
+                <w:szCs w:val="28"/>
+              </w:rPr>
+              <w:instrText xml:space="preserve"> MERGEFIELD  @after-row#end  \* MERGEFORMAT </w:instrText>
+            </w:r>
+            <w:r>
+              <w:rPr>
+                <w:sz w:val="28"/>
+                <w:szCs w:val="28"/>
+              </w:rPr>
+              <w:fldChar w:fldCharType="separate"/>
+            </w:r>
+            <w:r>
+              <w:rPr>
+                <w:noProof/>
+                <w:sz w:val="28"/>
+                <w:szCs w:val="28"/>
+              </w:rPr>
+              <w:t>«@after-row#end»</w:t>
+            </w:r>
+            <w:r>
+              <w:rPr>
+                <w:sz w:val="28"/>
+                <w:szCs w:val="28"/>
+              </w:rPr>
+              <w:fldChar w:fldCharType="end"/>
             </w:r>
           </w:p>
         </w:tc>
         <w:tc>
           <w:tcPr>
-            <w:tcW w:w="518" w:type="pct"/>
+            <w:tcW w:w="663" w:type="pct"/>
             <w:vAlign w:val="center"/>
           </w:tcPr>
           <w:p>
@@ -646,28 +1116,89 @@
                 <w:tab w:val="left" w:pos="1035"/>
               </w:tabs>
               <w:spacing w:before="0" w:after="0" w:line="276" w:lineRule="auto"/>
-              <w:jc w:val="center"/>
-              <w:rPr>
-                <w:b/>
-                <w:bCs/>
+              <w:jc w:val="right"/>
+              <w:rPr>
                 <w:sz w:val="28"/>
                 <w:szCs w:val="28"/>
               </w:rPr>
             </w:pPr>
             <w:r>
               <w:rPr>
-                <w:b/>
-                <w:bCs/>
-                <w:sz w:val="28"/>
-                <w:szCs w:val="28"/>
-              </w:rPr>
-              <w:t>Đơn giá có VAT (đ/kg)</w:t>
+                <w:sz w:val="28"/>
+                <w:szCs w:val="28"/>
+              </w:rPr>
+              <w:fldChar w:fldCharType="begin"/>
+            </w:r>
+            <w:r>
+              <w:rPr>
+                <w:sz w:val="28"/>
+                <w:szCs w:val="28"/>
+              </w:rPr>
+              <w:instrText xml:space="preserve"> MERGEFIELD  $numberTool.format('#,##0',$d2.soLuong,$locale)  \* MERGEFORMAT </w:instrText>
+            </w:r>
+            <w:r>
+              <w:rPr>
+                <w:sz w:val="28"/>
+                <w:szCs w:val="28"/>
+              </w:rPr>
+              <w:fldChar w:fldCharType="separate"/>
+            </w:r>
+            <w:r>
+              <w:rPr>
+                <w:noProof/>
+                <w:sz w:val="28"/>
+                <w:szCs w:val="28"/>
+              </w:rPr>
+              <w:t>«$numberTool.format('#,##0',$d2.soLuong,$»</w:t>
+            </w:r>
+            <w:r>
+              <w:rPr>
+                <w:sz w:val="28"/>
+                <w:szCs w:val="28"/>
+              </w:rPr>
+              <w:fldChar w:fldCharType="end"/>
+            </w:r>
+            <w:r>
+              <w:rPr>
+                <w:sz w:val="28"/>
+                <w:szCs w:val="28"/>
+              </w:rPr>
+              <w:fldChar w:fldCharType="begin"/>
+            </w:r>
+            <w:r>
+              <w:rPr>
+                <w:sz w:val="28"/>
+                <w:szCs w:val="28"/>
+              </w:rPr>
+              <w:instrText xml:space="preserve"> MERGEFIELD  "#set( $tongSl = $tongSl + $d2.soLuong)"  \* MERGEFORMAT </w:instrText>
+            </w:r>
+            <w:r>
+              <w:rPr>
+                <w:sz w:val="28"/>
+                <w:szCs w:val="28"/>
+              </w:rPr>
+              <w:fldChar w:fldCharType="separate"/>
+            </w:r>
+            <w:r>
+              <w:rPr>
+                <w:noProof/>
+                <w:sz w:val="28"/>
+                <w:szCs w:val="28"/>
+              </w:rPr>
+              <w:t>«#set( $tongSl = $tongSl + $d2.soLuong)»</w:t>
+            </w:r>
+            <w:r>
+              <w:rPr>
+                <w:sz w:val="28"/>
+                <w:szCs w:val="28"/>
+              </w:rPr>
+              <w:fldChar w:fldCharType="end"/>
             </w:r>
           </w:p>
         </w:tc>
         <w:tc>
           <w:tcPr>
-            <w:tcW w:w="579" w:type="pct"/>
+            <w:tcW w:w="912" w:type="pct"/>
             <w:vAlign w:val="center"/>
           </w:tcPr>
           <w:p>
@@ -676,281 +1207,53 @@
                 <w:tab w:val="left" w:pos="1035"/>
               </w:tabs>
               <w:spacing w:before="0" w:after="0" w:line="276" w:lineRule="auto"/>
-              <w:jc w:val="center"/>
-              <w:rPr>
-                <w:b/>
-                <w:bCs/>
+              <w:jc w:val="right"/>
+              <w:rPr>
                 <w:sz w:val="28"/>
                 <w:szCs w:val="28"/>
               </w:rPr>
             </w:pPr>
             <w:r>
               <w:rPr>
-                <w:b/>
-                <w:bCs/>
-                <w:sz w:val="28"/>
-                <w:szCs w:val="28"/>
-              </w:rPr>
-              <w:t>Thành tiền (đ)</w:t>
+                <w:sz w:val="28"/>
+                <w:szCs w:val="28"/>
+              </w:rPr>
+              <w:fldChar w:fldCharType="begin"/>
+            </w:r>
+            <w:r>
+              <w:rPr>
+                <w:sz w:val="28"/>
+                <w:szCs w:val="28"/>
+              </w:rPr>
+              <w:instrText xml:space="preserve"> MERGEFIELD  $numberTool.format('#,##0',$d2.donGia,$locale)  \* MERGEFORMAT </w:instrText>
+            </w:r>
+            <w:r>
+              <w:rPr>
+                <w:sz w:val="28"/>
+                <w:szCs w:val="28"/>
+              </w:rPr>
+              <w:fldChar w:fldCharType="separate"/>
+            </w:r>
+            <w:r>
+              <w:rPr>
+                <w:noProof/>
+                <w:sz w:val="28"/>
+                <w:szCs w:val="28"/>
+              </w:rPr>
+              <w:t>«$numberTool.format('#,##0',$d2.donGia,$l»</w:t>
+            </w:r>
+            <w:r>
+              <w:rPr>
+                <w:sz w:val="28"/>
+                <w:szCs w:val="28"/>
+              </w:rPr>
+              <w:fldChar w:fldCharType="end"/>
             </w:r>
           </w:p>
         </w:tc>
         <w:tc>
           <w:tcPr>
-            <w:tcW w:w="641" w:type="pct"/>
-            <w:vAlign w:val="center"/>
-          </w:tcPr>
-          <w:p>
-            <w:pPr>
-              <w:tabs>
-                <w:tab w:val="left" w:pos="1035"/>
-              </w:tabs>
-              <w:spacing w:before="0" w:after="0" w:line="276" w:lineRule="auto"/>
-              <w:jc w:val="center"/>
-              <w:rPr>
-                <w:b/>
-                <w:bCs/>
-                <w:sz w:val="28"/>
-                <w:szCs w:val="28"/>
-              </w:rPr>
-            </w:pPr>
-            <w:r>
-              <w:rPr>
-                <w:b/>
-                <w:bCs/>
-                <w:sz w:val="28"/>
-                <w:szCs w:val="28"/>
-              </w:rPr>
-              <w:t>Tên cá nhân/tổ chức chào giá</w:t>
-            </w:r>
-          </w:p>
-        </w:tc>
-        <w:tc>
-          <w:tcPr>
-            <w:tcW w:w="549" w:type="pct"/>
-            <w:vAlign w:val="center"/>
-          </w:tcPr>
-          <w:p>
-            <w:pPr>
-              <w:tabs>
-                <w:tab w:val="left" w:pos="1035"/>
-              </w:tabs>
-              <w:spacing w:before="0" w:after="0" w:line="276" w:lineRule="auto"/>
-              <w:jc w:val="center"/>
-              <w:rPr>
-                <w:b/>
-                <w:bCs/>
-                <w:sz w:val="28"/>
-                <w:szCs w:val="28"/>
-              </w:rPr>
-            </w:pPr>
-            <w:r>
-              <w:rPr>
-                <w:b/>
-                <w:bCs/>
-                <w:sz w:val="28"/>
-                <w:szCs w:val="28"/>
-              </w:rPr>
-              <w:t>Đơn giá không VAT (đ/kg)</w:t>
-            </w:r>
-          </w:p>
-        </w:tc>
-        <w:tc>
-          <w:tcPr>
-            <w:tcW w:w="610" w:type="pct"/>
-            <w:vAlign w:val="center"/>
-          </w:tcPr>
-          <w:p>
-            <w:pPr>
-              <w:tabs>
-                <w:tab w:val="left" w:pos="1035"/>
-              </w:tabs>
-              <w:spacing w:before="0" w:after="0" w:line="276" w:lineRule="auto"/>
-              <w:jc w:val="center"/>
-              <w:rPr>
-                <w:b/>
-                <w:bCs/>
-                <w:sz w:val="28"/>
-                <w:szCs w:val="28"/>
-              </w:rPr>
-            </w:pPr>
-            <w:r>
-              <w:rPr>
-                <w:b/>
-                <w:bCs/>
-                <w:sz w:val="28"/>
-                <w:szCs w:val="28"/>
-              </w:rPr>
-              <w:t>Số lượ</w:t>
-            </w:r>
-            <w:r>
-              <w:rPr>
-                <w:b/>
-                <w:bCs/>
-                <w:sz w:val="28"/>
-                <w:szCs w:val="28"/>
-              </w:rPr>
-              <w:t>ng (Kg)</w:t>
-            </w:r>
-          </w:p>
-        </w:tc>
-        <w:tc>
-          <w:tcPr>
-            <w:tcW w:w="578" w:type="pct"/>
-            <w:vAlign w:val="center"/>
-          </w:tcPr>
-          <w:p>
-            <w:pPr>
-              <w:tabs>
-                <w:tab w:val="left" w:pos="1035"/>
-              </w:tabs>
-              <w:spacing w:before="0" w:after="0" w:line="276" w:lineRule="auto"/>
-              <w:jc w:val="center"/>
-              <w:rPr>
-                <w:b/>
-                <w:bCs/>
-                <w:sz w:val="28"/>
-                <w:szCs w:val="28"/>
-              </w:rPr>
-            </w:pPr>
-            <w:r>
-              <w:rPr>
-                <w:b/>
-                <w:bCs/>
-                <w:sz w:val="28"/>
-                <w:szCs w:val="28"/>
-              </w:rPr>
-              <w:t>Thành tiền (đ)</w:t>
-            </w:r>
-          </w:p>
-        </w:tc>
-      </w:tr>
-      <w:tr>
-        <w:trPr>
-          <w:trHeight w:val="485"/>
-          <w:jc w:val="center"/>
-        </w:trPr>
-        <w:tc>
-          <w:tcPr>
-            <w:tcW w:w="273" w:type="pct"/>
-            <w:vAlign w:val="center"/>
-            <w:hideMark/>
-          </w:tcPr>
-          <w:p>
-            <w:pPr>
-              <w:tabs>
-                <w:tab w:val="left" w:pos="1035"/>
-              </w:tabs>
-              <w:spacing w:before="0" w:after="0" w:line="276" w:lineRule="auto"/>
-              <w:jc w:val="center"/>
-              <w:rPr>
-                <w:sz w:val="28"/>
-                <w:szCs w:val="28"/>
-              </w:rPr>
-            </w:pPr>
-            <w:r>
-              <w:rPr>
-                <w:sz w:val="28"/>
-                <w:szCs w:val="28"/>
-              </w:rPr>
-              <w:t>1</w:t>
-            </w:r>
-          </w:p>
-        </w:tc>
-        <w:tc>
-          <w:tcPr>
-            <w:tcW w:w="795" w:type="pct"/>
-            <w:vAlign w:val="center"/>
-            <w:hideMark/>
-          </w:tcPr>
-          <w:p>
-            <w:pPr>
-              <w:tabs>
-                <w:tab w:val="left" w:pos="1035"/>
-              </w:tabs>
-              <w:spacing w:before="0" w:after="0" w:line="276" w:lineRule="auto"/>
-              <w:rPr>
-                <w:sz w:val="28"/>
-                <w:szCs w:val="28"/>
-              </w:rPr>
-            </w:pPr>
-            <w:r>
-              <w:rPr>
-                <w:sz w:val="28"/>
-                <w:szCs w:val="28"/>
-              </w:rPr>
-              <w:fldChar w:fldCharType="begin"/>
-            </w:r>
-            <w:r>
-              <w:rPr>
-                <w:sz w:val="28"/>
-                <w:szCs w:val="28"/>
-              </w:rPr>
-              <w:instrText xml:space="preserve"> MERGEFIELD  "@before-row#foreach($d in $data.children)$d.tenDvi"  \* MERGEFORMAT </w:instrText>
-            </w:r>
-            <w:r>
-              <w:rPr>
-                <w:sz w:val="28"/>
-                <w:szCs w:val="28"/>
-              </w:rPr>
-              <w:fldChar w:fldCharType="separate"/>
-            </w:r>
-            <w:r>
-              <w:rPr>
-                <w:noProof/>
-                <w:sz w:val="28"/>
-                <w:szCs w:val="28"/>
-              </w:rPr>
-              <w:t>«@before-row#foreach($d in $data.children»</w:t>
-            </w:r>
-            <w:r>
-              <w:rPr>
-                <w:sz w:val="28"/>
-                <w:szCs w:val="28"/>
-              </w:rPr>
-              <w:fldChar w:fldCharType="end"/>
-            </w:r>
-            <w:r>
-              <w:rPr>
-                <w:sz w:val="28"/>
-                <w:szCs w:val="28"/>
-              </w:rPr>
-              <w:fldChar w:fldCharType="begin"/>
-            </w:r>
-            <w:r>
-              <w:rPr>
-                <w:sz w:val="28"/>
-                <w:szCs w:val="28"/>
-              </w:rPr>
-              <w:instrText xml:space="preserve"> MERGEFIELD  $d.tenDvi  \* MERGEFORMAT </w:instrText>
-            </w:r>
-            <w:r>
-              <w:rPr>
-                <w:sz w:val="28"/>
-                <w:szCs w:val="28"/>
-              </w:rPr>
-              <w:fldChar w:fldCharType="separate"/>
-            </w:r>
-            <w:r>
-              <w:rPr>
-                <w:noProof/>
-                <w:sz w:val="28"/>
-                <w:szCs w:val="28"/>
-              </w:rPr>
-              <w:t>«$d.tenDvi»</w:t>
-            </w:r>
-            <w:r>
-              <w:rPr>
-                <w:sz w:val="28"/>
-                <w:szCs w:val="28"/>
-              </w:rPr>
-              <w:fldChar w:fldCharType="end"/>
-            </w:r>
-          </w:p>
-        </w:tc>
-        <w:tc>
-          <w:tcPr>
-            <w:tcW w:w="457" w:type="pct"/>
+            <w:tcW w:w="1020" w:type="pct"/>
             <w:vAlign w:val="center"/>
             <w:hideMark/>
           </w:tcPr>
@@ -978,7 +1281,7 @@
                 <w:sz w:val="28"/>
                 <w:szCs w:val="28"/>
               </w:rPr>
-              <w:instrText xml:space="preserve"> MERGEFIELD  $numberTool.format('#,##0',$d.soLuongChiCuc,$locale)  \* MERGEFORMAT </w:instrText>
+              <w:instrText xml:space="preserve"> MERGEFIELD  $numberTool.format('#,##0',$mathTool.mul($d2.soLuong,$d2.donGia),$locale)  \* MERGEFORMAT </w:instrText>
             </w:r>
             <w:r>
               <w:rPr>
@@ -993,7 +1296,7 @@
                 <w:sz w:val="28"/>
                 <w:szCs w:val="28"/>
               </w:rPr>
-              <w:t>«$numberTool.format('#,##0',$d.soLuongChi»</w:t>
+              <w:t>«$numberTool.format('#,##0',$mathTool.mul»</w:t>
             </w:r>
             <w:r>
               <w:rPr>
@@ -1002,47 +1305,34 @@
               </w:rPr>
               <w:fldChar w:fldCharType="end"/>
             </w:r>
-            <w:r>
-              <w:rPr>
-                <w:sz w:val="28"/>
-                <w:szCs w:val="28"/>
-              </w:rPr>
-              <w:fldChar w:fldCharType="begin"/>
-            </w:r>
-            <w:r>
-              <w:rPr>
-                <w:sz w:val="28"/>
-                <w:szCs w:val="28"/>
-              </w:rPr>
-              <w:instrText xml:space="preserve"> MERGEFIELD  "#set( $tongSl = $tongSl + $d.soLuongChiCuc)"  \* MERGEFORMAT </w:instrText>
-            </w:r>
-            <w:r>
-              <w:rPr>
-                <w:sz w:val="28"/>
-                <w:szCs w:val="28"/>
-              </w:rPr>
-              <w:fldChar w:fldCharType="separate"/>
-            </w:r>
-            <w:r>
-              <w:rPr>
-                <w:noProof/>
-                <w:sz w:val="28"/>
-                <w:szCs w:val="28"/>
-              </w:rPr>
-              <w:t>«#set( $tongSl = $tongSl + $d.soLuongChiC»</w:t>
-            </w:r>
-            <w:r>
-              <w:rPr>
-                <w:sz w:val="28"/>
-                <w:szCs w:val="28"/>
-              </w:rPr>
-              <w:fldChar w:fldCharType="end"/>
-            </w:r>
+          </w:p>
+        </w:tc>
+      </w:tr>
+      <w:tr>
+        <w:trPr>
+          <w:trHeight w:val="331"/>
+        </w:trPr>
+        <w:tc>
+          <w:tcPr>
+            <w:tcW w:w="373" w:type="pct"/>
+            <w:vAlign w:val="center"/>
+          </w:tcPr>
+          <w:p>
+            <w:pPr>
+              <w:tabs>
+                <w:tab w:val="left" w:pos="1035"/>
+              </w:tabs>
+              <w:spacing w:before="0" w:after="0" w:line="276" w:lineRule="auto"/>
+              <w:rPr>
+                <w:sz w:val="28"/>
+                <w:szCs w:val="28"/>
+              </w:rPr>
+            </w:pPr>
           </w:p>
         </w:tc>
         <w:tc>
           <w:tcPr>
-            <w:tcW w:w="518" w:type="pct"/>
+            <w:tcW w:w="995" w:type="pct"/>
             <w:vAlign w:val="center"/>
           </w:tcPr>
           <w:p>
@@ -1053,51 +1343,42 @@
               <w:spacing w:before="0" w:after="0" w:line="276" w:lineRule="auto"/>
               <w:jc w:val="right"/>
               <w:rPr>
+                <w:b/>
                 <w:sz w:val="28"/>
                 <w:szCs w:val="28"/>
               </w:rPr>
             </w:pPr>
             <w:r>
               <w:rPr>
-                <w:sz w:val="28"/>
-                <w:szCs w:val="28"/>
-              </w:rPr>
-              <w:fldChar w:fldCharType="begin"/>
-            </w:r>
-            <w:r>
-              <w:rPr>
-                <w:sz w:val="28"/>
-                <w:szCs w:val="28"/>
-              </w:rPr>
-              <w:instrText xml:space="preserve"> MERGEFIELD  $numberTool.format('#,##0',$d.donGiaDuocDuyet,$locale)  \* MERGEFORMAT </w:instrText>
-            </w:r>
-            <w:r>
-              <w:rPr>
-                <w:sz w:val="28"/>
-                <w:szCs w:val="28"/>
-              </w:rPr>
-              <w:fldChar w:fldCharType="separate"/>
-            </w:r>
-            <w:r>
-              <w:rPr>
-                <w:noProof/>
-                <w:sz w:val="28"/>
-                <w:szCs w:val="28"/>
-              </w:rPr>
-              <w:t>«$numberTool.format('#,##0',$d.donGiaDuoc»</w:t>
-            </w:r>
-            <w:r>
-              <w:rPr>
-                <w:sz w:val="28"/>
-                <w:szCs w:val="28"/>
-              </w:rPr>
-              <w:fldChar w:fldCharType="end"/>
+                <w:b/>
+                <w:sz w:val="28"/>
+                <w:szCs w:val="28"/>
+              </w:rPr>
+              <w:t>TỔNG</w:t>
             </w:r>
           </w:p>
         </w:tc>
         <w:tc>
           <w:tcPr>
-            <w:tcW w:w="579" w:type="pct"/>
+            <w:tcW w:w="1037" w:type="pct"/>
+            <w:vAlign w:val="center"/>
+          </w:tcPr>
+          <w:p>
+            <w:pPr>
+              <w:tabs>
+                <w:tab w:val="left" w:pos="1035"/>
+              </w:tabs>
+              <w:spacing w:before="0" w:after="0" w:line="276" w:lineRule="auto"/>
+              <w:rPr>
+                <w:sz w:val="28"/>
+                <w:szCs w:val="28"/>
+              </w:rPr>
+            </w:pPr>
+          </w:p>
+        </w:tc>
+        <w:tc>
+          <w:tcPr>
+            <w:tcW w:w="663" w:type="pct"/>
             <w:vAlign w:val="center"/>
           </w:tcPr>
           <w:p>
@@ -1108,12 +1389,14 @@
               <w:spacing w:before="0" w:after="0" w:line="276" w:lineRule="auto"/>
               <w:jc w:val="right"/>
               <w:rPr>
+                <w:b/>
                 <w:sz w:val="28"/>
                 <w:szCs w:val="28"/>
               </w:rPr>
             </w:pPr>
             <w:r>
               <w:rPr>
+                <w:b/>
                 <w:sz w:val="28"/>
                 <w:szCs w:val="28"/>
               </w:rPr>
@@ -1121,13 +1404,15 @@
             </w:r>
             <w:r>
               <w:rPr>
-                <w:sz w:val="28"/>
-                <w:szCs w:val="28"/>
-              </w:rPr>
-              <w:instrText xml:space="preserve"> MERGEFIELD  $numberTool.format('#,##0',$mathTool.mul($d.soLuongChiCuc,$d.donGiaDuocDuyet),$locale)  \* MERGEFORMAT </w:instrText>
-            </w:r>
-            <w:r>
-              <w:rPr>
+                <w:b/>
+                <w:sz w:val="28"/>
+                <w:szCs w:val="28"/>
+              </w:rPr>
+              <w:instrText xml:space="preserve"> MERGEFIELD  $numberTool.format('#,##0',$tongSl,$locale)  \* MERGEFORMAT </w:instrText>
+            </w:r>
+            <w:r>
+              <w:rPr>
+                <w:b/>
                 <w:sz w:val="28"/>
                 <w:szCs w:val="28"/>
               </w:rPr>
@@ -1135,50 +1420,16 @@
             </w:r>
             <w:r>
               <w:rPr>
+                <w:b/>
                 <w:noProof/>
                 <w:sz w:val="28"/>
                 <w:szCs w:val="28"/>
               </w:rPr>
-              <w:t>«$numberTool.format('#,##0',$mathTool.mul»</w:t>
-            </w:r>
-            <w:r>
-              <w:rPr>
-                <w:sz w:val="28"/>
-                <w:szCs w:val="28"/>
-              </w:rPr>
-              <w:fldChar w:fldCharType="end"/>
-            </w:r>
-            <w:r>
-              <w:rPr>
-                <w:sz w:val="28"/>
-                <w:szCs w:val="28"/>
-              </w:rPr>
-              <w:fldChar w:fldCharType="begin"/>
-            </w:r>
-            <w:r>
-              <w:rPr>
-                <w:sz w:val="28"/>
-                <w:szCs w:val="28"/>
-              </w:rPr>
-              <w:instrText xml:space="preserve"> MERGEFIELD  "#set( $tongTien = $tongTien + $mathTool.mul($d.soLuongChiCuc,$d.donGiaDuocDuyet))"  \* MERGEFORMAT </w:instrText>
-            </w:r>
-            <w:r>
-              <w:rPr>
-                <w:sz w:val="28"/>
-                <w:szCs w:val="28"/>
-              </w:rPr>
-              <w:fldChar w:fldCharType="separate"/>
-            </w:r>
-            <w:r>
-              <w:rPr>
-                <w:noProof/>
-                <w:sz w:val="28"/>
-                <w:szCs w:val="28"/>
-              </w:rPr>
-              <w:t>«#set( $tongTien = $tongTien + $mathTool.»</w:t>
-            </w:r>
-            <w:r>
-              <w:rPr>
+              <w:t>«$numberTool.format('#,##0',$tongSl,$loca»</w:t>
+            </w:r>
+            <w:r>
+              <w:rPr>
+                <w:b/>
                 <w:sz w:val="28"/>
                 <w:szCs w:val="28"/>
               </w:rPr>
@@ -1188,7 +1439,7 @@
         </w:tc>
         <w:tc>
           <w:tcPr>
-            <w:tcW w:w="641" w:type="pct"/>
+            <w:tcW w:w="912" w:type="pct"/>
             <w:vAlign w:val="center"/>
           </w:tcPr>
           <w:p>
@@ -1206,7 +1457,7 @@
         </w:tc>
         <w:tc>
           <w:tcPr>
-            <w:tcW w:w="549" w:type="pct"/>
+            <w:tcW w:w="1020" w:type="pct"/>
             <w:vAlign w:val="center"/>
           </w:tcPr>
           <w:p>
@@ -1215,910 +1466,12 @@
                 <w:tab w:val="left" w:pos="1035"/>
               </w:tabs>
               <w:spacing w:before="0" w:after="0" w:line="276" w:lineRule="auto"/>
-              <w:jc w:val="right"/>
-              <w:rPr>
+              <w:rPr>
+                <w:b/>
                 <w:sz w:val="28"/>
                 <w:szCs w:val="28"/>
               </w:rPr>
             </w:pPr>
-          </w:p>
-        </w:tc>
-        <w:tc>
-          <w:tcPr>
-            <w:tcW w:w="610" w:type="pct"/>
-            <w:vAlign w:val="center"/>
-          </w:tcPr>
-          <w:p>
-            <w:pPr>
-              <w:tabs>
-                <w:tab w:val="left" w:pos="1035"/>
-              </w:tabs>
-              <w:spacing w:before="0" w:after="0" w:line="276" w:lineRule="auto"/>
-              <w:jc w:val="right"/>
-              <w:rPr>
-                <w:sz w:val="28"/>
-                <w:szCs w:val="28"/>
-              </w:rPr>
-            </w:pPr>
-          </w:p>
-        </w:tc>
-        <w:tc>
-          <w:tcPr>
-            <w:tcW w:w="578" w:type="pct"/>
-            <w:vAlign w:val="center"/>
-          </w:tcPr>
-          <w:p>
-            <w:pPr>
-              <w:tabs>
-                <w:tab w:val="left" w:pos="1035"/>
-              </w:tabs>
-              <w:spacing w:before="0" w:after="0" w:line="276" w:lineRule="auto"/>
-              <w:jc w:val="right"/>
-              <w:rPr>
-                <w:sz w:val="28"/>
-                <w:szCs w:val="28"/>
-              </w:rPr>
-            </w:pPr>
-          </w:p>
-        </w:tc>
-      </w:tr>
-      <w:tr>
-        <w:trPr>
-          <w:trHeight w:val="485"/>
-          <w:jc w:val="center"/>
-        </w:trPr>
-        <w:tc>
-          <w:tcPr>
-            <w:tcW w:w="273" w:type="pct"/>
-            <w:vAlign w:val="center"/>
-          </w:tcPr>
-          <w:p>
-            <w:pPr>
-              <w:tabs>
-                <w:tab w:val="left" w:pos="1035"/>
-              </w:tabs>
-              <w:spacing w:before="0" w:after="0" w:line="276" w:lineRule="auto"/>
-              <w:jc w:val="center"/>
-              <w:rPr>
-                <w:sz w:val="28"/>
-                <w:szCs w:val="28"/>
-              </w:rPr>
-            </w:pPr>
-          </w:p>
-        </w:tc>
-        <w:tc>
-          <w:tcPr>
-            <w:tcW w:w="795" w:type="pct"/>
-            <w:vAlign w:val="center"/>
-          </w:tcPr>
-          <w:p>
-            <w:pPr>
-              <w:tabs>
-                <w:tab w:val="left" w:pos="1035"/>
-              </w:tabs>
-              <w:spacing w:before="0" w:after="0" w:line="276" w:lineRule="auto"/>
-              <w:rPr>
-                <w:sz w:val="28"/>
-                <w:szCs w:val="28"/>
-              </w:rPr>
-            </w:pPr>
-          </w:p>
-        </w:tc>
-        <w:tc>
-          <w:tcPr>
-            <w:tcW w:w="457" w:type="pct"/>
-            <w:vAlign w:val="center"/>
-          </w:tcPr>
-          <w:p>
-            <w:pPr>
-              <w:tabs>
-                <w:tab w:val="left" w:pos="1035"/>
-              </w:tabs>
-              <w:spacing w:before="0" w:after="0" w:line="276" w:lineRule="auto"/>
-              <w:jc w:val="right"/>
-              <w:rPr>
-                <w:sz w:val="28"/>
-                <w:szCs w:val="28"/>
-              </w:rPr>
-            </w:pPr>
-          </w:p>
-        </w:tc>
-        <w:tc>
-          <w:tcPr>
-            <w:tcW w:w="518" w:type="pct"/>
-            <w:vAlign w:val="center"/>
-          </w:tcPr>
-          <w:p>
-            <w:pPr>
-              <w:tabs>
-                <w:tab w:val="left" w:pos="1035"/>
-              </w:tabs>
-              <w:spacing w:before="0" w:after="0" w:line="276" w:lineRule="auto"/>
-              <w:jc w:val="right"/>
-              <w:rPr>
-                <w:sz w:val="28"/>
-                <w:szCs w:val="28"/>
-              </w:rPr>
-            </w:pPr>
-          </w:p>
-        </w:tc>
-        <w:tc>
-          <w:tcPr>
-            <w:tcW w:w="579" w:type="pct"/>
-            <w:vAlign w:val="center"/>
-          </w:tcPr>
-          <w:p>
-            <w:pPr>
-              <w:tabs>
-                <w:tab w:val="left" w:pos="1035"/>
-              </w:tabs>
-              <w:spacing w:before="0" w:after="0" w:line="276" w:lineRule="auto"/>
-              <w:jc w:val="right"/>
-              <w:rPr>
-                <w:sz w:val="28"/>
-                <w:szCs w:val="28"/>
-              </w:rPr>
-            </w:pPr>
-          </w:p>
-        </w:tc>
-        <w:tc>
-          <w:tcPr>
-            <w:tcW w:w="641" w:type="pct"/>
-            <w:vAlign w:val="center"/>
-          </w:tcPr>
-          <w:p>
-            <w:pPr>
-              <w:tabs>
-                <w:tab w:val="left" w:pos="1035"/>
-              </w:tabs>
-              <w:spacing w:before="0" w:after="0" w:line="276" w:lineRule="auto"/>
-              <w:rPr>
-                <w:sz w:val="28"/>
-                <w:szCs w:val="28"/>
-              </w:rPr>
-            </w:pPr>
-            <w:r>
-              <w:rPr>
-                <w:sz w:val="28"/>
-                <w:szCs w:val="28"/>
-              </w:rPr>
-              <w:fldChar w:fldCharType="begin"/>
-            </w:r>
-            <w:r>
-              <w:rPr>
-                <w:sz w:val="28"/>
-                <w:szCs w:val="28"/>
-              </w:rPr>
-              <w:instrText xml:space="preserve"> MERGEFIELD  "@before-row#foreach($d1 in $d.children)"  \* MERGEFORMAT </w:instrText>
-            </w:r>
-            <w:r>
-              <w:rPr>
-                <w:sz w:val="28"/>
-                <w:szCs w:val="28"/>
-              </w:rPr>
-              <w:fldChar w:fldCharType="separate"/>
-            </w:r>
-            <w:r>
-              <w:rPr>
-                <w:noProof/>
-                <w:sz w:val="28"/>
-                <w:szCs w:val="28"/>
-              </w:rPr>
-              <w:t>«@before-row#foreach($d1 in $d.children)»</w:t>
-            </w:r>
-            <w:r>
-              <w:rPr>
-                <w:sz w:val="28"/>
-                <w:szCs w:val="28"/>
-              </w:rPr>
-              <w:fldChar w:fldCharType="end"/>
-            </w:r>
-            <w:r>
-              <w:rPr>
-                <w:sz w:val="28"/>
-                <w:szCs w:val="28"/>
-              </w:rPr>
-              <w:fldChar w:fldCharType="begin"/>
-            </w:r>
-            <w:r>
-              <w:rPr>
-                <w:sz w:val="28"/>
-                <w:szCs w:val="28"/>
-              </w:rPr>
-              <w:instrText xml:space="preserve"> MERGEFIELD  "@before-row#foreach($d2 in $d1.children)"  \* MERGEFORMAT </w:instrText>
-            </w:r>
-            <w:r>
-              <w:rPr>
-                <w:sz w:val="28"/>
-                <w:szCs w:val="28"/>
-              </w:rPr>
-              <w:fldChar w:fldCharType="separate"/>
-            </w:r>
-            <w:r>
-              <w:rPr>
-                <w:noProof/>
-                <w:sz w:val="28"/>
-                <w:szCs w:val="28"/>
-              </w:rPr>
-              <w:t xml:space="preserve">«@before-row#foreach($d2 in </w:t>
-            </w:r>
-            <w:r>
-              <w:rPr>
-                <w:noProof/>
-                <w:sz w:val="28"/>
-                <w:szCs w:val="28"/>
-              </w:rPr>
-              <w:lastRenderedPageBreak/>
-              <w:t>$d1.children)»</w:t>
-            </w:r>
-            <w:r>
-              <w:rPr>
-                <w:sz w:val="28"/>
-                <w:szCs w:val="28"/>
-              </w:rPr>
-              <w:fldChar w:fldCharType="end"/>
-            </w:r>
-            <w:r>
-              <w:rPr>
-                <w:sz w:val="28"/>
-                <w:szCs w:val="28"/>
-              </w:rPr>
-              <w:fldChar w:fldCharType="begin"/>
-            </w:r>
-            <w:r>
-              <w:rPr>
-                <w:sz w:val="28"/>
-                <w:szCs w:val="28"/>
-              </w:rPr>
-              <w:instrText xml:space="preserve"> MERGEFIELD  $d2.tochucCanhan  \* MERGEFORMAT </w:instrText>
-            </w:r>
-            <w:r>
-              <w:rPr>
-                <w:sz w:val="28"/>
-                <w:szCs w:val="28"/>
-              </w:rPr>
-              <w:fldChar w:fldCharType="separate"/>
-            </w:r>
-            <w:r>
-              <w:rPr>
-                <w:noProof/>
-                <w:sz w:val="28"/>
-                <w:szCs w:val="28"/>
-              </w:rPr>
-              <w:t>«$d2.tochucCanhan»</w:t>
-            </w:r>
-            <w:r>
-              <w:rPr>
-                <w:sz w:val="28"/>
-                <w:szCs w:val="28"/>
-              </w:rPr>
-              <w:fldChar w:fldCharType="end"/>
-            </w:r>
-            <w:r>
-              <w:rPr>
-                <w:sz w:val="28"/>
-                <w:szCs w:val="28"/>
-              </w:rPr>
-              <w:fldChar w:fldCharType="begin"/>
-            </w:r>
-            <w:r>
-              <w:rPr>
-                <w:sz w:val="28"/>
-                <w:szCs w:val="28"/>
-              </w:rPr>
-              <w:instrText xml:space="preserve"> MERGEFIELD  @after-row#end  \* MERGEFORMAT </w:instrText>
-            </w:r>
-            <w:r>
-              <w:rPr>
-                <w:sz w:val="28"/>
-                <w:szCs w:val="28"/>
-              </w:rPr>
-              <w:fldChar w:fldCharType="separate"/>
-            </w:r>
-            <w:r>
-              <w:rPr>
-                <w:noProof/>
-                <w:sz w:val="28"/>
-                <w:szCs w:val="28"/>
-              </w:rPr>
-              <w:t>«@after-row#end»</w:t>
-            </w:r>
-            <w:r>
-              <w:rPr>
-                <w:sz w:val="28"/>
-                <w:szCs w:val="28"/>
-              </w:rPr>
-              <w:fldChar w:fldCharType="end"/>
-            </w:r>
-            <w:r>
-              <w:rPr>
-                <w:sz w:val="28"/>
-                <w:szCs w:val="28"/>
-              </w:rPr>
-              <w:fldChar w:fldCharType="begin"/>
-            </w:r>
-            <w:r>
-              <w:rPr>
-                <w:sz w:val="28"/>
-                <w:szCs w:val="28"/>
-              </w:rPr>
-              <w:instrText xml:space="preserve"> MERGEFIELD  @after-row#end  \* MERGEFORMAT </w:instrText>
-            </w:r>
-            <w:r>
-              <w:rPr>
-                <w:sz w:val="28"/>
-                <w:szCs w:val="28"/>
-              </w:rPr>
-              <w:fldChar w:fldCharType="separate"/>
-            </w:r>
-            <w:r>
-              <w:rPr>
-                <w:noProof/>
-                <w:sz w:val="28"/>
-                <w:szCs w:val="28"/>
-              </w:rPr>
-              <w:t>«@after-row#end»</w:t>
-            </w:r>
-            <w:r>
-              <w:rPr>
-                <w:sz w:val="28"/>
-                <w:szCs w:val="28"/>
-              </w:rPr>
-              <w:fldChar w:fldCharType="end"/>
-            </w:r>
-            <w:r>
-              <w:rPr>
-                <w:sz w:val="28"/>
-                <w:szCs w:val="28"/>
-              </w:rPr>
-              <w:fldChar w:fldCharType="begin"/>
-            </w:r>
-            <w:r>
-              <w:rPr>
-                <w:sz w:val="28"/>
-                <w:szCs w:val="28"/>
-              </w:rPr>
-              <w:instrText xml:space="preserve"> MERGEFIELD  @after-row#end  \* MERGEFORMAT </w:instrText>
-            </w:r>
-            <w:r>
-              <w:rPr>
-                <w:sz w:val="28"/>
-                <w:szCs w:val="28"/>
-              </w:rPr>
-              <w:fldChar w:fldCharType="separate"/>
-            </w:r>
-            <w:r>
-              <w:rPr>
-                <w:noProof/>
-                <w:sz w:val="28"/>
-                <w:szCs w:val="28"/>
-              </w:rPr>
-              <w:t>«@after-row#end»</w:t>
-            </w:r>
-            <w:r>
-              <w:rPr>
-                <w:sz w:val="28"/>
-                <w:szCs w:val="28"/>
-              </w:rPr>
-              <w:fldChar w:fldCharType="end"/>
-            </w:r>
-          </w:p>
-        </w:tc>
-        <w:tc>
-          <w:tcPr>
-            <w:tcW w:w="549" w:type="pct"/>
-            <w:vAlign w:val="center"/>
-          </w:tcPr>
-          <w:p>
-            <w:pPr>
-              <w:tabs>
-                <w:tab w:val="left" w:pos="1035"/>
-              </w:tabs>
-              <w:spacing w:before="0" w:after="0" w:line="276" w:lineRule="auto"/>
-              <w:jc w:val="right"/>
-              <w:rPr>
-                <w:sz w:val="28"/>
-                <w:szCs w:val="28"/>
-              </w:rPr>
-            </w:pPr>
-            <w:r>
-              <w:rPr>
-                <w:sz w:val="28"/>
-                <w:szCs w:val="28"/>
-              </w:rPr>
-              <w:lastRenderedPageBreak/>
-              <w:fldChar w:fldCharType="begin"/>
-            </w:r>
-            <w:r>
-              <w:rPr>
-                <w:sz w:val="28"/>
-                <w:szCs w:val="28"/>
-              </w:rPr>
-              <w:instrText xml:space="preserve"> MERGEFIELD  $numberTool.format('#,##0',$d2.donGia,$locale)  \* MERGEFORMAT </w:instrText>
-            </w:r>
-            <w:r>
-              <w:rPr>
-                <w:sz w:val="28"/>
-                <w:szCs w:val="28"/>
-              </w:rPr>
-              <w:fldChar w:fldCharType="separate"/>
-            </w:r>
-            <w:r>
-              <w:rPr>
-                <w:noProof/>
-                <w:sz w:val="28"/>
-                <w:szCs w:val="28"/>
-              </w:rPr>
-              <w:t>«$numberTool.format('#,##0',$d2.donGia,$l»</w:t>
-            </w:r>
-            <w:r>
-              <w:rPr>
-                <w:sz w:val="28"/>
-                <w:szCs w:val="28"/>
-              </w:rPr>
-              <w:fldChar w:fldCharType="end"/>
-            </w:r>
-          </w:p>
-        </w:tc>
-        <w:tc>
-          <w:tcPr>
-            <w:tcW w:w="610" w:type="pct"/>
-            <w:vAlign w:val="center"/>
-          </w:tcPr>
-          <w:p>
-            <w:pPr>
-              <w:tabs>
-                <w:tab w:val="left" w:pos="1035"/>
-              </w:tabs>
-              <w:spacing w:before="0" w:after="0" w:line="276" w:lineRule="auto"/>
-              <w:jc w:val="right"/>
-              <w:rPr>
-                <w:sz w:val="28"/>
-                <w:szCs w:val="28"/>
-              </w:rPr>
-            </w:pPr>
-            <w:r>
-              <w:rPr>
-                <w:sz w:val="28"/>
-                <w:szCs w:val="28"/>
-              </w:rPr>
-              <w:fldChar w:fldCharType="begin"/>
-            </w:r>
-            <w:r>
-              <w:rPr>
-                <w:sz w:val="28"/>
-                <w:szCs w:val="28"/>
-              </w:rPr>
-              <w:instrText xml:space="preserve"> MERGEFIELD  $numberTool.format('#,##0',$d2.soLuong,$locale)  \* MERGEFORMAT </w:instrText>
-            </w:r>
-            <w:r>
-              <w:rPr>
-                <w:sz w:val="28"/>
-                <w:szCs w:val="28"/>
-              </w:rPr>
-              <w:fldChar w:fldCharType="separate"/>
-            </w:r>
-            <w:r>
-              <w:rPr>
-                <w:noProof/>
-                <w:sz w:val="28"/>
-                <w:szCs w:val="28"/>
-              </w:rPr>
-              <w:t>«$numberTool.format('#,##0',$d2.soLuong,$»</w:t>
-            </w:r>
-            <w:r>
-              <w:rPr>
-                <w:sz w:val="28"/>
-                <w:szCs w:val="28"/>
-              </w:rPr>
-              <w:fldChar w:fldCharType="end"/>
-            </w:r>
-          </w:p>
-        </w:tc>
-        <w:tc>
-          <w:tcPr>
-            <w:tcW w:w="578" w:type="pct"/>
-            <w:vAlign w:val="center"/>
-          </w:tcPr>
-          <w:p>
-            <w:pPr>
-              <w:tabs>
-                <w:tab w:val="left" w:pos="1035"/>
-              </w:tabs>
-              <w:spacing w:before="0" w:after="0" w:line="276" w:lineRule="auto"/>
-              <w:jc w:val="right"/>
-              <w:rPr>
-                <w:sz w:val="28"/>
-                <w:szCs w:val="28"/>
-              </w:rPr>
-            </w:pPr>
-            <w:r>
-              <w:rPr>
-                <w:sz w:val="28"/>
-                <w:szCs w:val="28"/>
-              </w:rPr>
-              <w:fldChar w:fldCharType="begin"/>
-            </w:r>
-            <w:r>
-              <w:rPr>
-                <w:sz w:val="28"/>
-                <w:szCs w:val="28"/>
-              </w:rPr>
-              <w:instrText xml:space="preserve"> MERGEFIELD  $numberTool.format('#,##0',$mathTool.mul($d2.soLuong,$d2.donGia),$locale)  \* MERGEFORMAT </w:instrText>
-            </w:r>
-            <w:r>
-              <w:rPr>
-                <w:sz w:val="28"/>
-                <w:szCs w:val="28"/>
-              </w:rPr>
-              <w:fldChar w:fldCharType="separate"/>
-            </w:r>
-            <w:r>
-              <w:rPr>
-                <w:noProof/>
-                <w:sz w:val="28"/>
-                <w:szCs w:val="28"/>
-              </w:rPr>
-              <w:t>«$numberTool.format('#,##0',$mathTool.mul»</w:t>
-            </w:r>
-            <w:r>
-              <w:rPr>
-                <w:sz w:val="28"/>
-                <w:szCs w:val="28"/>
-              </w:rPr>
-              <w:fldChar w:fldCharType="end"/>
-            </w:r>
-            <w:r>
-              <w:rPr>
-                <w:sz w:val="28"/>
-                <w:szCs w:val="28"/>
-              </w:rPr>
-              <w:fldChar w:fldCharType="begin"/>
-            </w:r>
-            <w:r>
-              <w:rPr>
-                <w:sz w:val="28"/>
-                <w:szCs w:val="28"/>
-              </w:rPr>
-              <w:instrText xml:space="preserve"> MERGEFIELD  "#set( $tien = $tien + $mathTool.mul($d2.soLuong,$d2.donGia))"  \* MERGEFORMAT </w:instrText>
-            </w:r>
-            <w:r>
-              <w:rPr>
-                <w:sz w:val="28"/>
-                <w:szCs w:val="28"/>
-              </w:rPr>
-              <w:fldChar w:fldCharType="separate"/>
-            </w:r>
-            <w:r>
-              <w:rPr>
-                <w:noProof/>
-                <w:sz w:val="28"/>
-                <w:szCs w:val="28"/>
-              </w:rPr>
-              <w:t xml:space="preserve">«#set( $tien = $tien + </w:t>
-            </w:r>
-            <w:r>
-              <w:rPr>
-                <w:noProof/>
-                <w:sz w:val="28"/>
-                <w:szCs w:val="28"/>
-              </w:rPr>
-              <w:lastRenderedPageBreak/>
-              <w:t>$mathTool.mul($d2.»</w:t>
-            </w:r>
-            <w:r>
-              <w:rPr>
-                <w:sz w:val="28"/>
-                <w:szCs w:val="28"/>
-              </w:rPr>
-              <w:fldChar w:fldCharType="end"/>
-            </w:r>
-          </w:p>
-        </w:tc>
-      </w:tr>
-      <w:tr>
-        <w:trPr>
-          <w:trHeight w:val="467"/>
-          <w:jc w:val="center"/>
-        </w:trPr>
-        <w:tc>
-          <w:tcPr>
-            <w:tcW w:w="273" w:type="pct"/>
-            <w:vAlign w:val="center"/>
-          </w:tcPr>
-          <w:p>
-            <w:pPr>
-              <w:tabs>
-                <w:tab w:val="left" w:pos="1035"/>
-              </w:tabs>
-              <w:spacing w:before="0" w:after="0" w:line="276" w:lineRule="auto"/>
-              <w:rPr>
-                <w:sz w:val="28"/>
-                <w:szCs w:val="28"/>
-              </w:rPr>
-            </w:pPr>
-          </w:p>
-        </w:tc>
-        <w:tc>
-          <w:tcPr>
-            <w:tcW w:w="795" w:type="pct"/>
-            <w:vAlign w:val="center"/>
-          </w:tcPr>
-          <w:p>
-            <w:pPr>
-              <w:tabs>
-                <w:tab w:val="left" w:pos="1035"/>
-              </w:tabs>
-              <w:spacing w:before="0" w:after="0" w:line="276" w:lineRule="auto"/>
-              <w:jc w:val="right"/>
-              <w:rPr>
-                <w:b/>
-                <w:sz w:val="28"/>
-                <w:szCs w:val="28"/>
-              </w:rPr>
-            </w:pPr>
-            <w:r>
-              <w:rPr>
-                <w:b/>
-                <w:sz w:val="28"/>
-                <w:szCs w:val="28"/>
-              </w:rPr>
-              <w:t>TỔNG</w:t>
-            </w:r>
-          </w:p>
-        </w:tc>
-        <w:tc>
-          <w:tcPr>
-            <w:tcW w:w="457" w:type="pct"/>
-            <w:vAlign w:val="center"/>
-          </w:tcPr>
-          <w:p>
-            <w:pPr>
-              <w:tabs>
-                <w:tab w:val="left" w:pos="1035"/>
-              </w:tabs>
-              <w:spacing w:before="0" w:after="0" w:line="276" w:lineRule="auto"/>
-              <w:jc w:val="right"/>
-              <w:rPr>
-                <w:b/>
-                <w:sz w:val="28"/>
-                <w:szCs w:val="28"/>
-              </w:rPr>
-            </w:pPr>
-            <w:r>
-              <w:rPr>
-                <w:b/>
-                <w:sz w:val="28"/>
-                <w:szCs w:val="28"/>
-              </w:rPr>
-              <w:fldChar w:fldCharType="begin"/>
-            </w:r>
-            <w:r>
-              <w:rPr>
-                <w:b/>
-                <w:sz w:val="28"/>
-                <w:szCs w:val="28"/>
-              </w:rPr>
-              <w:instrText xml:space="preserve"> MERGEFIELD  $numberTool.format('#,##0',$tongSl,$locale)  \* MERGEFORMAT </w:instrText>
-            </w:r>
-            <w:r>
-              <w:rPr>
-                <w:b/>
-                <w:sz w:val="28"/>
-                <w:szCs w:val="28"/>
-              </w:rPr>
-              <w:fldChar w:fldCharType="separate"/>
-            </w:r>
-            <w:r>
-              <w:rPr>
-                <w:b/>
-                <w:noProof/>
-                <w:sz w:val="28"/>
-                <w:szCs w:val="28"/>
-              </w:rPr>
-              <w:t>«$numberTool.format('#,##0',$tongSl,$loca»</w:t>
-            </w:r>
-            <w:r>
-              <w:rPr>
-                <w:b/>
-                <w:sz w:val="28"/>
-                <w:szCs w:val="28"/>
-              </w:rPr>
-              <w:fldChar w:fldCharType="end"/>
-            </w:r>
-          </w:p>
-        </w:tc>
-        <w:tc>
-          <w:tcPr>
-            <w:tcW w:w="518" w:type="pct"/>
-            <w:vAlign w:val="center"/>
-          </w:tcPr>
-          <w:p>
-            <w:pPr>
-              <w:tabs>
-                <w:tab w:val="left" w:pos="1035"/>
-              </w:tabs>
-              <w:spacing w:before="0" w:after="0" w:line="276" w:lineRule="auto"/>
-              <w:rPr>
-                <w:sz w:val="28"/>
-                <w:szCs w:val="28"/>
-              </w:rPr>
-            </w:pPr>
-          </w:p>
-        </w:tc>
-        <w:tc>
-          <w:tcPr>
-            <w:tcW w:w="579" w:type="pct"/>
-            <w:vAlign w:val="center"/>
-          </w:tcPr>
-          <w:p>
-            <w:pPr>
-              <w:tabs>
-                <w:tab w:val="left" w:pos="1035"/>
-              </w:tabs>
-              <w:spacing w:before="0" w:after="0" w:line="276" w:lineRule="auto"/>
-              <w:jc w:val="right"/>
-              <w:rPr>
-                <w:sz w:val="28"/>
-                <w:szCs w:val="28"/>
-              </w:rPr>
-            </w:pPr>
-            <w:r>
-              <w:rPr>
-                <w:b/>
-                <w:sz w:val="28"/>
-                <w:szCs w:val="28"/>
-              </w:rPr>
-              <w:fldChar w:fldCharType="begin"/>
-            </w:r>
-            <w:r>
-              <w:rPr>
-                <w:b/>
-                <w:sz w:val="28"/>
-                <w:szCs w:val="28"/>
-              </w:rPr>
-              <w:instrText xml:space="preserve"> MERGEFIELD  $numberTool.format('#,##0',$tongTien,$locale)  \* MERGEFORMAT </w:instrText>
-            </w:r>
-            <w:r>
-              <w:rPr>
-                <w:b/>
-                <w:sz w:val="28"/>
-                <w:szCs w:val="28"/>
-              </w:rPr>
-              <w:fldChar w:fldCharType="separate"/>
-            </w:r>
-            <w:r>
-              <w:rPr>
-                <w:b/>
-                <w:noProof/>
-                <w:sz w:val="28"/>
-                <w:szCs w:val="28"/>
-              </w:rPr>
-              <w:t>«$numberTool.format('#,##0',$tongTien,$lo»</w:t>
-            </w:r>
-            <w:r>
-              <w:rPr>
-                <w:b/>
-                <w:sz w:val="28"/>
-                <w:szCs w:val="28"/>
-              </w:rPr>
-              <w:fldChar w:fldCharType="end"/>
-            </w:r>
-          </w:p>
-        </w:tc>
-        <w:tc>
-          <w:tcPr>
-            <w:tcW w:w="641" w:type="pct"/>
-            <w:vAlign w:val="center"/>
-          </w:tcPr>
-          <w:p>
-            <w:pPr>
-              <w:tabs>
-                <w:tab w:val="left" w:pos="1035"/>
-              </w:tabs>
-              <w:spacing w:before="0" w:after="0" w:line="276" w:lineRule="auto"/>
-              <w:rPr>
-                <w:sz w:val="28"/>
-                <w:szCs w:val="28"/>
-              </w:rPr>
-            </w:pPr>
-          </w:p>
-        </w:tc>
-        <w:tc>
-          <w:tcPr>
-            <w:tcW w:w="549" w:type="pct"/>
-            <w:vAlign w:val="center"/>
-          </w:tcPr>
-          <w:p>
-            <w:pPr>
-              <w:tabs>
-                <w:tab w:val="left" w:pos="1035"/>
-              </w:tabs>
-              <w:spacing w:before="0" w:after="0" w:line="276" w:lineRule="auto"/>
-              <w:rPr>
-                <w:sz w:val="28"/>
-                <w:szCs w:val="28"/>
-              </w:rPr>
-            </w:pPr>
-          </w:p>
-        </w:tc>
-        <w:tc>
-          <w:tcPr>
-            <w:tcW w:w="610" w:type="pct"/>
-            <w:vAlign w:val="center"/>
-          </w:tcPr>
-          <w:p>
-            <w:pPr>
-              <w:tabs>
-                <w:tab w:val="left" w:pos="1035"/>
-              </w:tabs>
-              <w:spacing w:before="0" w:after="0" w:line="276" w:lineRule="auto"/>
-              <w:jc w:val="right"/>
-              <w:rPr>
-                <w:sz w:val="28"/>
-                <w:szCs w:val="28"/>
-              </w:rPr>
-            </w:pPr>
-          </w:p>
-        </w:tc>
-        <w:tc>
-          <w:tcPr>
-            <w:tcW w:w="578" w:type="pct"/>
-            <w:vAlign w:val="center"/>
-          </w:tcPr>
-          <w:p>
-            <w:pPr>
-              <w:tabs>
-                <w:tab w:val="left" w:pos="1035"/>
-              </w:tabs>
-              <w:spacing w:before="0" w:after="0" w:line="276" w:lineRule="auto"/>
-              <w:jc w:val="right"/>
-              <w:rPr>
-                <w:sz w:val="28"/>
-                <w:szCs w:val="28"/>
-              </w:rPr>
-            </w:pPr>
-            <w:r>
-              <w:rPr>
-                <w:b/>
-                <w:sz w:val="28"/>
-                <w:szCs w:val="28"/>
-              </w:rPr>
-              <w:fldChar w:fldCharType="begin"/>
-            </w:r>
-            <w:r>
-              <w:rPr>
-                <w:b/>
-                <w:sz w:val="28"/>
-                <w:szCs w:val="28"/>
-              </w:rPr>
-              <w:instrText xml:space="preserve"> MERGEFIELD  $numberTool.format('#,##0',$tien,$locale)  \* MERGEFORMAT </w:instrText>
-            </w:r>
-            <w:r>
-              <w:rPr>
-                <w:b/>
-                <w:sz w:val="28"/>
-                <w:szCs w:val="28"/>
-              </w:rPr>
-              <w:fldChar w:fldCharType="separate"/>
-            </w:r>
-            <w:r>
-              <w:rPr>
-                <w:b/>
-                <w:noProof/>
-                <w:sz w:val="28"/>
-                <w:szCs w:val="28"/>
-              </w:rPr>
-              <w:t>«$numberTool.format('#,##0',$tien,$locale»</w:t>
-            </w:r>
-            <w:r>
-              <w:rPr>
-                <w:b/>
-                <w:sz w:val="28"/>
-                <w:szCs w:val="28"/>
-              </w:rPr>
-              <w:fldChar w:fldCharType="end"/>
-            </w:r>
           </w:p>
         </w:tc>
       </w:tr>
@@ -2130,65 +1483,9 @@
         </w:tabs>
       </w:pPr>
     </w:p>
-    <w:p>
-      <w:pPr>
-        <w:tabs>
-          <w:tab w:val="left" w:pos="1035"/>
-        </w:tabs>
-      </w:pPr>
-    </w:p>
-    <w:p>
-      <w:pPr>
-        <w:tabs>
-          <w:tab w:val="left" w:pos="1035"/>
-        </w:tabs>
-      </w:pPr>
-    </w:p>
-    <w:p>
-      <w:pPr>
-        <w:tabs>
-          <w:tab w:val="left" w:pos="1035"/>
-        </w:tabs>
-      </w:pPr>
-    </w:p>
-    <w:p>
-      <w:pPr>
-        <w:tabs>
-          <w:tab w:val="left" w:pos="1035"/>
-        </w:tabs>
-      </w:pPr>
-    </w:p>
-    <w:p>
-      <w:pPr>
-        <w:tabs>
-          <w:tab w:val="left" w:pos="1035"/>
-        </w:tabs>
-      </w:pPr>
-    </w:p>
-    <w:p>
-      <w:pPr>
-        <w:tabs>
-          <w:tab w:val="left" w:pos="1035"/>
-        </w:tabs>
-      </w:pPr>
-    </w:p>
-    <w:p>
-      <w:pPr>
-        <w:tabs>
-          <w:tab w:val="left" w:pos="1035"/>
-        </w:tabs>
-      </w:pPr>
-    </w:p>
-    <w:p>
-      <w:pPr>
-        <w:tabs>
-          <w:tab w:val="left" w:pos="1035"/>
-        </w:tabs>
-      </w:pPr>
-    </w:p>
     <w:sectPr>
-      <w:pgSz w:w="16834" w:h="11909" w:orient="landscape" w:code="9"/>
-      <w:pgMar w:top="1440" w:right="1440" w:bottom="1080" w:left="1440" w:header="720" w:footer="720" w:gutter="0"/>
+      <w:pgSz w:w="11909" w:h="16834" w:code="9"/>
+      <w:pgMar w:top="1440" w:right="1080" w:bottom="1440" w:left="1440" w:header="720" w:footer="720" w:gutter="0"/>
       <w:cols w:space="720"/>
       <w:docGrid w:linePitch="360"/>
     </w:sectPr>
@@ -2489,7 +1786,7 @@
       </w:rPr>
     </w:lvl>
   </w:abstractNum>
-  <w:abstractNum w:abstractNumId="3" w15:restartNumberingAfterBreak="0">
+  <w:abstractNum w:abstractNumId="2" w15:restartNumberingAfterBreak="0">
     <w:nsid w:val="30183891"/>
     <w:multiLevelType w:val="hybridMultilevel"/>
     <w:tmpl w:val="1A78AE8E"/>
@@ -2606,7 +1903,7 @@
       </w:pPr>
     </w:lvl>
   </w:abstractNum>
-  <w:abstractNum w:abstractNumId="4" w15:restartNumberingAfterBreak="0">
+  <w:abstractNum w:abstractNumId="3" w15:restartNumberingAfterBreak="0">
     <w:nsid w:val="5676463A"/>
     <w:multiLevelType w:val="multilevel"/>
     <w:tmpl w:val="74FECB2A"/>
@@ -2743,7 +2040,7 @@
       </w:rPr>
     </w:lvl>
   </w:abstractNum>
-  <w:abstractNum w:abstractNumId="5" w15:restartNumberingAfterBreak="0">
+  <w:abstractNum w:abstractNumId="4" w15:restartNumberingAfterBreak="0">
     <w:nsid w:val="7D656F5B"/>
     <w:multiLevelType w:val="hybridMultilevel"/>
     <w:tmpl w:val="7C2C0EDC"/>
@@ -2837,55 +2134,55 @@
     <w:abstractNumId w:val="1"/>
   </w:num>
   <w:num w:numId="2">
+    <w:abstractNumId w:val="2"/>
+  </w:num>
+  <w:num w:numId="3">
     <w:abstractNumId w:val="3"/>
   </w:num>
-  <w:num w:numId="3">
-    <w:abstractNumId w:val="4"/>
-  </w:num>
   <w:num w:numId="4">
-    <w:abstractNumId w:val="4"/>
+    <w:abstractNumId w:val="3"/>
   </w:num>
   <w:num w:numId="5">
-    <w:abstractNumId w:val="4"/>
+    <w:abstractNumId w:val="3"/>
   </w:num>
   <w:num w:numId="6">
-    <w:abstractNumId w:val="4"/>
+    <w:abstractNumId w:val="3"/>
   </w:num>
   <w:num w:numId="7">
     <w:abstractNumId w:val="1"/>
   </w:num>
   <w:num w:numId="8">
+    <w:abstractNumId w:val="2"/>
+  </w:num>
+  <w:num w:numId="9">
     <w:abstractNumId w:val="3"/>
   </w:num>
-  <w:num w:numId="9">
-    <w:abstractNumId w:val="4"/>
-  </w:num>
   <w:num w:numId="10">
-    <w:abstractNumId w:val="4"/>
+    <w:abstractNumId w:val="3"/>
   </w:num>
   <w:num w:numId="11">
-    <w:abstractNumId w:val="4"/>
+    <w:abstractNumId w:val="3"/>
   </w:num>
   <w:num w:numId="12">
-    <w:abstractNumId w:val="4"/>
+    <w:abstractNumId w:val="3"/>
   </w:num>
   <w:num w:numId="13">
-    <w:abstractNumId w:val="4"/>
+    <w:abstractNumId w:val="3"/>
   </w:num>
   <w:num w:numId="14">
-    <w:abstractNumId w:val="4"/>
+    <w:abstractNumId w:val="3"/>
   </w:num>
   <w:num w:numId="15">
-    <w:abstractNumId w:val="4"/>
+    <w:abstractNumId w:val="3"/>
   </w:num>
   <w:num w:numId="16">
-    <w:abstractNumId w:val="4"/>
+    <w:abstractNumId w:val="3"/>
   </w:num>
   <w:num w:numId="17">
-    <w:abstractNumId w:val="4"/>
+    <w:abstractNumId w:val="3"/>
   </w:num>
   <w:num w:numId="18">
-    <w:abstractNumId w:val="4"/>
+    <w:abstractNumId w:val="3"/>
   </w:num>
   <w:num w:numId="19">
     <w:abstractNumId w:val="1"/>
@@ -2894,7 +2191,7 @@
     <w:abstractNumId w:val="1"/>
   </w:num>
   <w:num w:numId="21">
-    <w:abstractNumId w:val="3"/>
+    <w:abstractNumId w:val="2"/>
   </w:num>
   <w:num w:numId="22">
     <w:abstractNumId w:val="1"/>
@@ -2903,55 +2200,55 @@
     <w:abstractNumId w:val="1"/>
   </w:num>
   <w:num w:numId="24">
+    <w:abstractNumId w:val="3"/>
+  </w:num>
+  <w:num w:numId="25">
     <w:abstractNumId w:val="4"/>
   </w:num>
-  <w:num w:numId="25">
-    <w:abstractNumId w:val="5"/>
-  </w:num>
   <w:num w:numId="26">
+    <w:abstractNumId w:val="3"/>
+  </w:num>
+  <w:num w:numId="27">
+    <w:abstractNumId w:val="3"/>
+  </w:num>
+  <w:num w:numId="28">
+    <w:abstractNumId w:val="3"/>
+  </w:num>
+  <w:num w:numId="29">
+    <w:abstractNumId w:val="3"/>
+  </w:num>
+  <w:num w:numId="30">
     <w:abstractNumId w:val="4"/>
   </w:num>
-  <w:num w:numId="27">
-    <w:abstractNumId w:val="4"/>
-  </w:num>
-  <w:num w:numId="28">
-    <w:abstractNumId w:val="4"/>
-  </w:num>
-  <w:num w:numId="29">
-    <w:abstractNumId w:val="4"/>
-  </w:num>
-  <w:num w:numId="30">
-    <w:abstractNumId w:val="5"/>
-  </w:num>
   <w:num w:numId="31">
-    <w:abstractNumId w:val="4"/>
+    <w:abstractNumId w:val="3"/>
   </w:num>
   <w:num w:numId="32">
-    <w:abstractNumId w:val="4"/>
+    <w:abstractNumId w:val="3"/>
   </w:num>
   <w:num w:numId="33">
-    <w:abstractNumId w:val="4"/>
+    <w:abstractNumId w:val="3"/>
   </w:num>
   <w:num w:numId="34">
-    <w:abstractNumId w:val="4"/>
+    <w:abstractNumId w:val="3"/>
   </w:num>
   <w:num w:numId="35">
-    <w:abstractNumId w:val="4"/>
+    <w:abstractNumId w:val="3"/>
   </w:num>
   <w:num w:numId="36">
-    <w:abstractNumId w:val="4"/>
+    <w:abstractNumId w:val="3"/>
   </w:num>
   <w:num w:numId="37">
-    <w:abstractNumId w:val="4"/>
+    <w:abstractNumId w:val="3"/>
   </w:num>
   <w:num w:numId="38">
     <w:abstractNumId w:val="0"/>
   </w:num>
   <w:num w:numId="39">
-    <w:abstractNumId w:val="4"/>
+    <w:abstractNumId w:val="3"/>
   </w:num>
   <w:num w:numId="40">
-    <w:abstractNumId w:val="4"/>
+    <w:abstractNumId w:val="3"/>
   </w:num>
 </w:numbering>
 </file>
@@ -3775,6 +3072,17 @@
       </w:tblBorders>
     </w:tblPr>
   </w:style>
+  <w:style w:type="paragraph" w:styleId="ListParagraph">
+    <w:name w:val="List Paragraph"/>
+    <w:basedOn w:val="Normal"/>
+    <w:uiPriority w:val="34"/>
+    <w:qFormat/>
+    <w:rsid w:val="008D2B66"/>
+    <w:pPr>
+      <w:ind w:left="720"/>
+      <w:contextualSpacing/>
+    </w:pPr>
+  </w:style>
 </w:styles>
 </file>
 

</xml_diff>